<commit_message>
Add some more comments
</commit_message>
<xml_diff>
--- a/Capstone Project - The Battle of the neighbourhoods.docx
+++ b/Capstone Project - The Battle of the neighbourhoods.docx
@@ -16,8 +16,6 @@
           <w:lang w:eastAsia="en-IN"/>
         </w:rPr>
       </w:pPr>
-      <w:bookmarkStart w:id="0" w:name="_GoBack"/>
-      <w:bookmarkEnd w:id="0"/>
       <w:r>
         <w:rPr>
           <w:rFonts w:ascii="Times New Roman" w:eastAsia="Times New Roman" w:hAnsi="Times New Roman" w:cs="Times New Roman"/>
@@ -662,26 +660,6 @@
           <w:lang w:eastAsia="en-IN"/>
         </w:rPr>
         <w:t>data:</w:t>
-      </w:r>
-    </w:p>
-    <w:p>
-      <w:pPr>
-        <w:spacing w:before="100" w:beforeAutospacing="1" w:after="100" w:afterAutospacing="1" w:line="240" w:lineRule="auto"/>
-        <w:rPr>
-          <w:rFonts w:ascii="Times New Roman" w:eastAsia="Times New Roman" w:hAnsi="Times New Roman" w:cs="Times New Roman"/>
-          <w:sz w:val="24"/>
-          <w:szCs w:val="24"/>
-          <w:lang w:eastAsia="en-IN"/>
-        </w:rPr>
-      </w:pPr>
-      <w:r>
-        <w:rPr>
-          <w:rFonts w:ascii="Times New Roman" w:eastAsia="Times New Roman" w:hAnsi="Times New Roman" w:cs="Times New Roman"/>
-          <w:sz w:val="24"/>
-          <w:szCs w:val="24"/>
-          <w:lang w:eastAsia="en-IN"/>
-        </w:rPr>
-        <w:t xml:space="preserve"> </w:t>
       </w:r>
     </w:p>
     <w:p>
@@ -1644,26 +1622,116 @@
           <w:szCs w:val="24"/>
           <w:lang w:eastAsia="en-IN"/>
         </w:rPr>
-        <w:t xml:space="preserve">Collect </w:t>
-      </w:r>
-      <w:r>
-        <w:rPr>
-          <w:rFonts w:ascii="Times New Roman" w:eastAsia="Times New Roman" w:hAnsi="Times New Roman" w:cs="Times New Roman"/>
-          <w:sz w:val="24"/>
-          <w:szCs w:val="24"/>
-          <w:lang w:eastAsia="en-IN"/>
-        </w:rPr>
-        <w:t>Toronto city</w:t>
-      </w:r>
-      <w:r>
-        <w:rPr>
-          <w:rFonts w:ascii="Times New Roman" w:eastAsia="Times New Roman" w:hAnsi="Times New Roman" w:cs="Times New Roman"/>
-          <w:sz w:val="24"/>
-          <w:szCs w:val="24"/>
-          <w:lang w:eastAsia="en-IN"/>
-        </w:rPr>
-        <w:t xml:space="preserve"> neighbourhood</w:t>
-      </w:r>
+        <w:t>Collect the below data:</w:t>
+      </w:r>
+    </w:p>
+    <w:p>
+      <w:pPr>
+        <w:pStyle w:val="ListParagraph"/>
+        <w:numPr>
+          <w:ilvl w:val="2"/>
+          <w:numId w:val="1"/>
+        </w:numPr>
+        <w:spacing w:before="100" w:beforeAutospacing="1" w:after="100" w:afterAutospacing="1" w:line="240" w:lineRule="auto"/>
+        <w:rPr>
+          <w:rFonts w:ascii="Times New Roman" w:eastAsia="Times New Roman" w:hAnsi="Times New Roman" w:cs="Times New Roman"/>
+          <w:sz w:val="24"/>
+          <w:szCs w:val="24"/>
+          <w:lang w:eastAsia="en-IN"/>
+        </w:rPr>
+      </w:pPr>
+      <w:r>
+        <w:rPr>
+          <w:rFonts w:ascii="Times New Roman" w:eastAsia="Times New Roman" w:hAnsi="Times New Roman" w:cs="Times New Roman"/>
+          <w:sz w:val="24"/>
+          <w:szCs w:val="24"/>
+          <w:lang w:eastAsia="en-IN"/>
+        </w:rPr>
+        <w:t>Toronto city neighbourhood data from the Wikipedia page.</w:t>
+      </w:r>
+    </w:p>
+    <w:p>
+      <w:pPr>
+        <w:pStyle w:val="ListParagraph"/>
+        <w:numPr>
+          <w:ilvl w:val="2"/>
+          <w:numId w:val="1"/>
+        </w:numPr>
+        <w:spacing w:before="100" w:beforeAutospacing="1" w:after="100" w:afterAutospacing="1" w:line="240" w:lineRule="auto"/>
+        <w:rPr>
+          <w:rFonts w:ascii="Times New Roman" w:eastAsia="Times New Roman" w:hAnsi="Times New Roman" w:cs="Times New Roman"/>
+          <w:sz w:val="24"/>
+          <w:szCs w:val="24"/>
+          <w:lang w:eastAsia="en-IN"/>
+        </w:rPr>
+      </w:pPr>
+      <w:r>
+        <w:rPr>
+          <w:rFonts w:ascii="Times New Roman" w:eastAsia="Times New Roman" w:hAnsi="Times New Roman" w:cs="Times New Roman"/>
+          <w:sz w:val="24"/>
+          <w:szCs w:val="24"/>
+          <w:lang w:eastAsia="en-IN"/>
+        </w:rPr>
+        <w:t>A</w:t>
+      </w:r>
+      <w:r>
+        <w:rPr>
+          <w:rFonts w:ascii="Times New Roman" w:eastAsia="Times New Roman" w:hAnsi="Times New Roman" w:cs="Times New Roman"/>
+          <w:sz w:val="24"/>
+          <w:szCs w:val="24"/>
+          <w:lang w:eastAsia="en-IN"/>
+        </w:rPr>
+        <w:t xml:space="preserve">partment data from the </w:t>
+      </w:r>
+      <w:proofErr w:type="spellStart"/>
+      <w:r>
+        <w:rPr>
+          <w:rFonts w:ascii="Times New Roman" w:eastAsia="Times New Roman" w:hAnsi="Times New Roman" w:cs="Times New Roman"/>
+          <w:sz w:val="24"/>
+          <w:szCs w:val="24"/>
+          <w:lang w:eastAsia="en-IN"/>
+        </w:rPr>
+        <w:t>RentCafe</w:t>
+      </w:r>
+      <w:proofErr w:type="spellEnd"/>
+      <w:r>
+        <w:rPr>
+          <w:rFonts w:ascii="Times New Roman" w:eastAsia="Times New Roman" w:hAnsi="Times New Roman" w:cs="Times New Roman"/>
+          <w:sz w:val="24"/>
+          <w:szCs w:val="24"/>
+          <w:lang w:eastAsia="en-IN"/>
+        </w:rPr>
+        <w:t xml:space="preserve"> site and City of Toronto website</w:t>
+      </w:r>
+      <w:r>
+        <w:rPr>
+          <w:rFonts w:ascii="Times New Roman" w:eastAsia="Times New Roman" w:hAnsi="Times New Roman" w:cs="Times New Roman"/>
+          <w:sz w:val="24"/>
+          <w:szCs w:val="24"/>
+          <w:lang w:eastAsia="en-IN"/>
+        </w:rPr>
+        <w:t xml:space="preserve"> Pre-process the </w:t>
+      </w:r>
+      <w:proofErr w:type="spellStart"/>
+      <w:r>
+        <w:rPr>
+          <w:rFonts w:ascii="Times New Roman" w:eastAsia="Times New Roman" w:hAnsi="Times New Roman" w:cs="Times New Roman"/>
+          <w:sz w:val="24"/>
+          <w:szCs w:val="24"/>
+          <w:lang w:eastAsia="en-IN"/>
+        </w:rPr>
+        <w:t>data</w:t>
+      </w:r>
+      <w:r>
+        <w:rPr>
+          <w:rFonts w:ascii="Times New Roman" w:eastAsia="Times New Roman" w:hAnsi="Times New Roman" w:cs="Times New Roman"/>
+          <w:sz w:val="24"/>
+          <w:szCs w:val="24"/>
+          <w:lang w:eastAsia="en-IN"/>
+        </w:rPr>
+        <w:t>Collect</w:t>
+      </w:r>
+      <w:proofErr w:type="spellEnd"/>
       <w:r>
         <w:rPr>
           <w:rFonts w:ascii="Times New Roman" w:eastAsia="Times New Roman" w:hAnsi="Times New Roman" w:cs="Times New Roman"/>
@@ -1673,30 +1741,108 @@
         </w:rPr>
         <w:t xml:space="preserve"> </w:t>
       </w:r>
-      <w:r>
-        <w:rPr>
-          <w:rFonts w:ascii="Times New Roman" w:eastAsia="Times New Roman" w:hAnsi="Times New Roman" w:cs="Times New Roman"/>
-          <w:sz w:val="24"/>
-          <w:szCs w:val="24"/>
-          <w:lang w:eastAsia="en-IN"/>
-        </w:rPr>
-        <w:t xml:space="preserve">data from </w:t>
-      </w:r>
-      <w:r>
-        <w:rPr>
-          <w:rFonts w:ascii="Times New Roman" w:eastAsia="Times New Roman" w:hAnsi="Times New Roman" w:cs="Times New Roman"/>
-          <w:sz w:val="24"/>
-          <w:szCs w:val="24"/>
-          <w:lang w:eastAsia="en-IN"/>
-        </w:rPr>
-        <w:t>the Wikipedia page.</w:t>
+    </w:p>
+    <w:p>
+      <w:pPr>
+        <w:pStyle w:val="ListParagraph"/>
+        <w:numPr>
+          <w:ilvl w:val="2"/>
+          <w:numId w:val="1"/>
+        </w:numPr>
+        <w:spacing w:before="100" w:beforeAutospacing="1" w:after="100" w:afterAutospacing="1" w:line="240" w:lineRule="auto"/>
+        <w:rPr>
+          <w:rFonts w:ascii="Times New Roman" w:eastAsia="Times New Roman" w:hAnsi="Times New Roman" w:cs="Times New Roman"/>
+          <w:sz w:val="24"/>
+          <w:szCs w:val="24"/>
+          <w:lang w:eastAsia="en-IN"/>
+        </w:rPr>
+      </w:pPr>
+      <w:r>
+        <w:rPr>
+          <w:rFonts w:ascii="Times New Roman" w:eastAsia="Times New Roman" w:hAnsi="Times New Roman" w:cs="Times New Roman"/>
+          <w:sz w:val="24"/>
+          <w:szCs w:val="24"/>
+          <w:lang w:eastAsia="en-IN"/>
+        </w:rPr>
+        <w:lastRenderedPageBreak/>
+        <w:t>Neighbourhood data from the Wikipedia page.</w:t>
+      </w:r>
+    </w:p>
+    <w:p>
+      <w:pPr>
+        <w:pStyle w:val="ListParagraph"/>
+        <w:numPr>
+          <w:ilvl w:val="2"/>
+          <w:numId w:val="1"/>
+        </w:numPr>
+        <w:spacing w:before="100" w:beforeAutospacing="1" w:after="100" w:afterAutospacing="1" w:line="240" w:lineRule="auto"/>
+        <w:rPr>
+          <w:rFonts w:ascii="Times New Roman" w:eastAsia="Times New Roman" w:hAnsi="Times New Roman" w:cs="Times New Roman"/>
+          <w:sz w:val="24"/>
+          <w:szCs w:val="24"/>
+          <w:lang w:eastAsia="en-IN"/>
+        </w:rPr>
+      </w:pPr>
+      <w:r>
+        <w:rPr>
+          <w:rFonts w:ascii="Times New Roman" w:eastAsia="Times New Roman" w:hAnsi="Times New Roman" w:cs="Times New Roman"/>
+          <w:sz w:val="24"/>
+          <w:szCs w:val="24"/>
+          <w:lang w:eastAsia="en-IN"/>
+        </w:rPr>
+        <w:t>Geospatial data.</w:t>
+      </w:r>
+    </w:p>
+    <w:p>
+      <w:pPr>
+        <w:pStyle w:val="ListParagraph"/>
+        <w:numPr>
+          <w:ilvl w:val="2"/>
+          <w:numId w:val="1"/>
+        </w:numPr>
+        <w:spacing w:before="100" w:beforeAutospacing="1" w:after="100" w:afterAutospacing="1" w:line="240" w:lineRule="auto"/>
+        <w:rPr>
+          <w:rFonts w:ascii="Times New Roman" w:eastAsia="Times New Roman" w:hAnsi="Times New Roman" w:cs="Times New Roman"/>
+          <w:sz w:val="24"/>
+          <w:szCs w:val="24"/>
+          <w:lang w:eastAsia="en-IN"/>
+        </w:rPr>
+      </w:pPr>
+      <w:r>
+        <w:rPr>
+          <w:rFonts w:ascii="Times New Roman" w:eastAsia="Times New Roman" w:hAnsi="Times New Roman" w:cs="Times New Roman"/>
+          <w:sz w:val="24"/>
+          <w:szCs w:val="24"/>
+          <w:lang w:eastAsia="en-IN"/>
+        </w:rPr>
+        <w:t xml:space="preserve">Use </w:t>
+      </w:r>
+      <w:proofErr w:type="spellStart"/>
+      <w:r>
+        <w:rPr>
+          <w:rFonts w:ascii="Times New Roman" w:eastAsia="Times New Roman" w:hAnsi="Times New Roman" w:cs="Times New Roman"/>
+          <w:sz w:val="24"/>
+          <w:szCs w:val="24"/>
+          <w:lang w:eastAsia="en-IN"/>
+        </w:rPr>
+        <w:t>FourSquare</w:t>
+      </w:r>
+      <w:proofErr w:type="spellEnd"/>
+      <w:r>
+        <w:rPr>
+          <w:rFonts w:ascii="Times New Roman" w:eastAsia="Times New Roman" w:hAnsi="Times New Roman" w:cs="Times New Roman"/>
+          <w:sz w:val="24"/>
+          <w:szCs w:val="24"/>
+          <w:lang w:eastAsia="en-IN"/>
+        </w:rPr>
+        <w:t xml:space="preserve"> API to find all venues for each neighbourhood.</w:t>
       </w:r>
     </w:p>
     <w:p>
       <w:pPr>
         <w:numPr>
           <w:ilvl w:val="0"/>
-          <w:numId w:val="2"/>
+          <w:numId w:val="1"/>
         </w:numPr>
         <w:spacing w:before="100" w:beforeAutospacing="1" w:after="100" w:afterAutospacing="1" w:line="240" w:lineRule="auto"/>
         <w:rPr>
@@ -1713,7 +1859,75 @@
           <w:szCs w:val="24"/>
           <w:lang w:eastAsia="en-IN"/>
         </w:rPr>
-        <w:t xml:space="preserve">Collect apartment data from the </w:t>
+        <w:t>Pre-process the above data</w:t>
+      </w:r>
+    </w:p>
+    <w:p>
+      <w:pPr>
+        <w:pStyle w:val="ListParagraph"/>
+        <w:numPr>
+          <w:ilvl w:val="2"/>
+          <w:numId w:val="1"/>
+        </w:numPr>
+        <w:spacing w:before="100" w:beforeAutospacing="1" w:after="100" w:afterAutospacing="1" w:line="240" w:lineRule="auto"/>
+        <w:rPr>
+          <w:rFonts w:ascii="Times New Roman" w:eastAsia="Times New Roman" w:hAnsi="Times New Roman" w:cs="Times New Roman"/>
+          <w:sz w:val="24"/>
+          <w:szCs w:val="24"/>
+          <w:lang w:eastAsia="en-IN"/>
+        </w:rPr>
+      </w:pPr>
+      <w:r>
+        <w:rPr>
+          <w:rFonts w:ascii="Times New Roman" w:eastAsia="Times New Roman" w:hAnsi="Times New Roman" w:cs="Times New Roman"/>
+          <w:sz w:val="24"/>
+          <w:szCs w:val="24"/>
+          <w:lang w:eastAsia="en-IN"/>
+        </w:rPr>
+        <w:t xml:space="preserve">Use BeautifulSoup to scrape the </w:t>
+      </w:r>
+      <w:r>
+        <w:rPr>
+          <w:rFonts w:ascii="Times New Roman" w:eastAsia="Times New Roman" w:hAnsi="Times New Roman" w:cs="Times New Roman"/>
+          <w:sz w:val="24"/>
+          <w:szCs w:val="24"/>
+          <w:lang w:eastAsia="en-IN"/>
+        </w:rPr>
+        <w:t>wiki</w:t>
+      </w:r>
+      <w:r>
+        <w:rPr>
+          <w:rFonts w:ascii="Times New Roman" w:eastAsia="Times New Roman" w:hAnsi="Times New Roman" w:cs="Times New Roman"/>
+          <w:sz w:val="24"/>
+          <w:szCs w:val="24"/>
+          <w:lang w:eastAsia="en-IN"/>
+        </w:rPr>
+        <w:t xml:space="preserve"> data.</w:t>
+      </w:r>
+    </w:p>
+    <w:p>
+      <w:pPr>
+        <w:pStyle w:val="ListParagraph"/>
+        <w:numPr>
+          <w:ilvl w:val="2"/>
+          <w:numId w:val="1"/>
+        </w:numPr>
+        <w:spacing w:before="100" w:beforeAutospacing="1" w:after="100" w:afterAutospacing="1" w:line="240" w:lineRule="auto"/>
+        <w:rPr>
+          <w:rFonts w:ascii="Times New Roman" w:eastAsia="Times New Roman" w:hAnsi="Times New Roman" w:cs="Times New Roman"/>
+          <w:sz w:val="24"/>
+          <w:szCs w:val="24"/>
+          <w:lang w:eastAsia="en-IN"/>
+        </w:rPr>
+      </w:pPr>
+      <w:r>
+        <w:rPr>
+          <w:rFonts w:ascii="Times New Roman" w:eastAsia="Times New Roman" w:hAnsi="Times New Roman" w:cs="Times New Roman"/>
+          <w:sz w:val="24"/>
+          <w:szCs w:val="24"/>
+          <w:lang w:eastAsia="en-IN"/>
+        </w:rPr>
+        <w:t xml:space="preserve">Format above data to remove headers, </w:t>
       </w:r>
       <w:proofErr w:type="spellStart"/>
       <w:r>
@@ -1723,6 +1937,141 @@
           <w:szCs w:val="24"/>
           <w:lang w:eastAsia="en-IN"/>
         </w:rPr>
+        <w:t>NaN</w:t>
+      </w:r>
+      <w:proofErr w:type="spellEnd"/>
+      <w:r>
+        <w:rPr>
+          <w:rFonts w:ascii="Times New Roman" w:eastAsia="Times New Roman" w:hAnsi="Times New Roman" w:cs="Times New Roman"/>
+          <w:sz w:val="24"/>
+          <w:szCs w:val="24"/>
+          <w:lang w:eastAsia="en-IN"/>
+        </w:rPr>
+        <w:t xml:space="preserve"> etc and populate it into a pandas </w:t>
+      </w:r>
+      <w:proofErr w:type="spellStart"/>
+      <w:r>
+        <w:rPr>
+          <w:rFonts w:ascii="Times New Roman" w:eastAsia="Times New Roman" w:hAnsi="Times New Roman" w:cs="Times New Roman"/>
+          <w:sz w:val="24"/>
+          <w:szCs w:val="24"/>
+          <w:lang w:eastAsia="en-IN"/>
+        </w:rPr>
+        <w:t>dataframe</w:t>
+      </w:r>
+      <w:proofErr w:type="spellEnd"/>
+      <w:r>
+        <w:rPr>
+          <w:rFonts w:ascii="Times New Roman" w:eastAsia="Times New Roman" w:hAnsi="Times New Roman" w:cs="Times New Roman"/>
+          <w:sz w:val="24"/>
+          <w:szCs w:val="24"/>
+          <w:lang w:eastAsia="en-IN"/>
+        </w:rPr>
+        <w:t xml:space="preserve">. </w:t>
+      </w:r>
+    </w:p>
+    <w:p>
+      <w:pPr>
+        <w:pStyle w:val="ListParagraph"/>
+        <w:numPr>
+          <w:ilvl w:val="2"/>
+          <w:numId w:val="1"/>
+        </w:numPr>
+        <w:spacing w:before="100" w:beforeAutospacing="1" w:after="100" w:afterAutospacing="1" w:line="240" w:lineRule="auto"/>
+        <w:rPr>
+          <w:rFonts w:ascii="Times New Roman" w:eastAsia="Times New Roman" w:hAnsi="Times New Roman" w:cs="Times New Roman"/>
+          <w:sz w:val="24"/>
+          <w:szCs w:val="24"/>
+          <w:lang w:eastAsia="en-IN"/>
+        </w:rPr>
+      </w:pPr>
+      <w:r>
+        <w:rPr>
+          <w:rFonts w:ascii="Times New Roman" w:eastAsia="Times New Roman" w:hAnsi="Times New Roman" w:cs="Times New Roman"/>
+          <w:sz w:val="24"/>
+          <w:szCs w:val="24"/>
+          <w:lang w:eastAsia="en-IN"/>
+        </w:rPr>
+        <w:t xml:space="preserve">Add column names to the </w:t>
+      </w:r>
+      <w:proofErr w:type="spellStart"/>
+      <w:r>
+        <w:rPr>
+          <w:rFonts w:ascii="Times New Roman" w:eastAsia="Times New Roman" w:hAnsi="Times New Roman" w:cs="Times New Roman"/>
+          <w:sz w:val="24"/>
+          <w:szCs w:val="24"/>
+          <w:lang w:eastAsia="en-IN"/>
+        </w:rPr>
+        <w:t>dataframe</w:t>
+      </w:r>
+      <w:proofErr w:type="spellEnd"/>
+      <w:r>
+        <w:rPr>
+          <w:rFonts w:ascii="Times New Roman" w:eastAsia="Times New Roman" w:hAnsi="Times New Roman" w:cs="Times New Roman"/>
+          <w:sz w:val="24"/>
+          <w:szCs w:val="24"/>
+          <w:lang w:eastAsia="en-IN"/>
+        </w:rPr>
+        <w:t xml:space="preserve"> by concatenating the header data.</w:t>
+      </w:r>
+    </w:p>
+    <w:p>
+      <w:pPr>
+        <w:pStyle w:val="ListParagraph"/>
+        <w:numPr>
+          <w:ilvl w:val="2"/>
+          <w:numId w:val="1"/>
+        </w:numPr>
+        <w:spacing w:before="100" w:beforeAutospacing="1" w:after="100" w:afterAutospacing="1" w:line="240" w:lineRule="auto"/>
+        <w:rPr>
+          <w:rFonts w:ascii="Times New Roman" w:eastAsia="Times New Roman" w:hAnsi="Times New Roman" w:cs="Times New Roman"/>
+          <w:sz w:val="24"/>
+          <w:szCs w:val="24"/>
+          <w:lang w:eastAsia="en-IN"/>
+        </w:rPr>
+      </w:pPr>
+      <w:r>
+        <w:rPr>
+          <w:rFonts w:ascii="Times New Roman" w:eastAsia="Times New Roman" w:hAnsi="Times New Roman" w:cs="Times New Roman"/>
+          <w:sz w:val="24"/>
+          <w:szCs w:val="24"/>
+          <w:lang w:eastAsia="en-IN"/>
+        </w:rPr>
+        <w:t>Remove boroughs that are ‘Not Assigned’</w:t>
+      </w:r>
+    </w:p>
+    <w:p>
+      <w:pPr>
+        <w:pStyle w:val="ListParagraph"/>
+        <w:numPr>
+          <w:ilvl w:val="2"/>
+          <w:numId w:val="1"/>
+        </w:numPr>
+        <w:spacing w:before="100" w:beforeAutospacing="1" w:after="100" w:afterAutospacing="1" w:line="240" w:lineRule="auto"/>
+        <w:rPr>
+          <w:rFonts w:ascii="Times New Roman" w:eastAsia="Times New Roman" w:hAnsi="Times New Roman" w:cs="Times New Roman"/>
+          <w:sz w:val="24"/>
+          <w:szCs w:val="24"/>
+          <w:lang w:eastAsia="en-IN"/>
+        </w:rPr>
+      </w:pPr>
+      <w:r>
+        <w:rPr>
+          <w:rFonts w:ascii="Times New Roman" w:eastAsia="Times New Roman" w:hAnsi="Times New Roman" w:cs="Times New Roman"/>
+          <w:sz w:val="24"/>
+          <w:szCs w:val="24"/>
+          <w:lang w:eastAsia="en-IN"/>
+        </w:rPr>
+        <w:t xml:space="preserve">Use BeautifulSoup to scrape the </w:t>
+      </w:r>
+      <w:proofErr w:type="spellStart"/>
+      <w:r>
+        <w:rPr>
+          <w:rFonts w:ascii="Times New Roman" w:eastAsia="Times New Roman" w:hAnsi="Times New Roman" w:cs="Times New Roman"/>
+          <w:sz w:val="24"/>
+          <w:szCs w:val="24"/>
+          <w:lang w:eastAsia="en-IN"/>
+        </w:rPr>
         <w:t>RentCafe</w:t>
       </w:r>
       <w:proofErr w:type="spellEnd"/>
@@ -1733,14 +2082,168 @@
           <w:szCs w:val="24"/>
           <w:lang w:eastAsia="en-IN"/>
         </w:rPr>
-        <w:t xml:space="preserve"> site and City of Toronto website.</w:t>
-      </w:r>
-    </w:p>
-    <w:p>
-      <w:pPr>
+        <w:t xml:space="preserve"> data.</w:t>
+      </w:r>
+    </w:p>
+    <w:p>
+      <w:pPr>
+        <w:pStyle w:val="ListParagraph"/>
+        <w:numPr>
+          <w:ilvl w:val="2"/>
+          <w:numId w:val="1"/>
+        </w:numPr>
+        <w:spacing w:before="100" w:beforeAutospacing="1" w:after="100" w:afterAutospacing="1" w:line="240" w:lineRule="auto"/>
+        <w:rPr>
+          <w:rFonts w:ascii="Times New Roman" w:eastAsia="Times New Roman" w:hAnsi="Times New Roman" w:cs="Times New Roman"/>
+          <w:sz w:val="24"/>
+          <w:szCs w:val="24"/>
+          <w:lang w:eastAsia="en-IN"/>
+        </w:rPr>
+      </w:pPr>
+      <w:r>
+        <w:rPr>
+          <w:rFonts w:ascii="Times New Roman" w:eastAsia="Times New Roman" w:hAnsi="Times New Roman" w:cs="Times New Roman"/>
+          <w:sz w:val="24"/>
+          <w:szCs w:val="24"/>
+          <w:lang w:eastAsia="en-IN"/>
+        </w:rPr>
+        <w:t>Get apartment name, street addresses and price.</w:t>
+      </w:r>
+    </w:p>
+    <w:p>
+      <w:pPr>
+        <w:pStyle w:val="ListParagraph"/>
+        <w:numPr>
+          <w:ilvl w:val="2"/>
+          <w:numId w:val="1"/>
+        </w:numPr>
+        <w:spacing w:before="100" w:beforeAutospacing="1" w:after="100" w:afterAutospacing="1" w:line="240" w:lineRule="auto"/>
+        <w:rPr>
+          <w:rFonts w:ascii="Times New Roman" w:eastAsia="Times New Roman" w:hAnsi="Times New Roman" w:cs="Times New Roman"/>
+          <w:sz w:val="24"/>
+          <w:szCs w:val="24"/>
+          <w:lang w:eastAsia="en-IN"/>
+        </w:rPr>
+      </w:pPr>
+      <w:r>
+        <w:rPr>
+          <w:rFonts w:ascii="Times New Roman" w:eastAsia="Times New Roman" w:hAnsi="Times New Roman" w:cs="Times New Roman"/>
+          <w:sz w:val="24"/>
+          <w:szCs w:val="24"/>
+          <w:lang w:eastAsia="en-IN"/>
+        </w:rPr>
+        <w:t>Get the City of Toronto data that has details around safety features for each apartment.</w:t>
+      </w:r>
+    </w:p>
+    <w:p>
+      <w:pPr>
+        <w:pStyle w:val="ListParagraph"/>
+        <w:numPr>
+          <w:ilvl w:val="2"/>
+          <w:numId w:val="1"/>
+        </w:numPr>
+        <w:spacing w:before="100" w:beforeAutospacing="1" w:after="100" w:afterAutospacing="1" w:line="240" w:lineRule="auto"/>
+        <w:rPr>
+          <w:rFonts w:ascii="Times New Roman" w:eastAsia="Times New Roman" w:hAnsi="Times New Roman" w:cs="Times New Roman"/>
+          <w:sz w:val="24"/>
+          <w:szCs w:val="24"/>
+          <w:lang w:eastAsia="en-IN"/>
+        </w:rPr>
+      </w:pPr>
+      <w:r>
+        <w:rPr>
+          <w:rFonts w:ascii="Times New Roman" w:eastAsia="Times New Roman" w:hAnsi="Times New Roman" w:cs="Times New Roman"/>
+          <w:sz w:val="24"/>
+          <w:szCs w:val="24"/>
+          <w:lang w:eastAsia="en-IN"/>
+        </w:rPr>
+        <w:t xml:space="preserve">Use the geo packages to get the geospatial data that provides the latitude, longitude details for each </w:t>
+      </w:r>
+      <w:r>
+        <w:rPr>
+          <w:rFonts w:ascii="Times New Roman" w:eastAsia="Times New Roman" w:hAnsi="Times New Roman" w:cs="Times New Roman"/>
+          <w:sz w:val="24"/>
+          <w:szCs w:val="24"/>
+          <w:lang w:eastAsia="en-IN"/>
+        </w:rPr>
+        <w:t>postal code</w:t>
+      </w:r>
+      <w:r>
+        <w:rPr>
+          <w:rFonts w:ascii="Times New Roman" w:eastAsia="Times New Roman" w:hAnsi="Times New Roman" w:cs="Times New Roman"/>
+          <w:sz w:val="24"/>
+          <w:szCs w:val="24"/>
+          <w:lang w:eastAsia="en-IN"/>
+        </w:rPr>
+        <w:t>.</w:t>
+      </w:r>
+      <w:r>
+        <w:rPr>
+          <w:rFonts w:ascii="Times New Roman" w:eastAsia="Times New Roman" w:hAnsi="Times New Roman" w:cs="Times New Roman"/>
+          <w:sz w:val="24"/>
+          <w:szCs w:val="24"/>
+          <w:lang w:eastAsia="en-IN"/>
+        </w:rPr>
+        <w:t xml:space="preserve"> Then merge this data with the </w:t>
+      </w:r>
+      <w:r>
+        <w:rPr>
+          <w:rFonts w:ascii="Times New Roman" w:eastAsia="Times New Roman" w:hAnsi="Times New Roman" w:cs="Times New Roman"/>
+          <w:sz w:val="24"/>
+          <w:szCs w:val="24"/>
+          <w:lang w:eastAsia="en-IN"/>
+        </w:rPr>
+        <w:t xml:space="preserve">neighbourhood, </w:t>
+      </w:r>
+      <w:proofErr w:type="spellStart"/>
+      <w:r>
+        <w:rPr>
+          <w:rFonts w:ascii="Times New Roman" w:eastAsia="Times New Roman" w:hAnsi="Times New Roman" w:cs="Times New Roman"/>
+          <w:sz w:val="24"/>
+          <w:szCs w:val="24"/>
+          <w:lang w:eastAsia="en-IN"/>
+        </w:rPr>
+        <w:t>RentCafe</w:t>
+      </w:r>
+      <w:proofErr w:type="spellEnd"/>
+      <w:r>
+        <w:rPr>
+          <w:rFonts w:ascii="Times New Roman" w:eastAsia="Times New Roman" w:hAnsi="Times New Roman" w:cs="Times New Roman"/>
+          <w:sz w:val="24"/>
+          <w:szCs w:val="24"/>
+          <w:lang w:eastAsia="en-IN"/>
+        </w:rPr>
+        <w:t xml:space="preserve"> and City of Toronto</w:t>
+      </w:r>
+      <w:r>
+        <w:rPr>
+          <w:rFonts w:ascii="Times New Roman" w:eastAsia="Times New Roman" w:hAnsi="Times New Roman" w:cs="Times New Roman"/>
+          <w:sz w:val="24"/>
+          <w:szCs w:val="24"/>
+          <w:lang w:eastAsia="en-IN"/>
+        </w:rPr>
+        <w:t xml:space="preserve"> data, so that we have the latitude/longitude for each neighbourhood.</w:t>
+      </w:r>
+    </w:p>
+    <w:p>
+      <w:pPr>
+        <w:pStyle w:val="ListParagraph"/>
+        <w:spacing w:before="100" w:beforeAutospacing="1" w:after="100" w:afterAutospacing="1" w:line="240" w:lineRule="auto"/>
+        <w:ind w:left="2160"/>
+        <w:rPr>
+          <w:rFonts w:ascii="Times New Roman" w:eastAsia="Times New Roman" w:hAnsi="Times New Roman" w:cs="Times New Roman"/>
+          <w:sz w:val="24"/>
+          <w:szCs w:val="24"/>
+          <w:lang w:eastAsia="en-IN"/>
+        </w:rPr>
+      </w:pPr>
+    </w:p>
+    <w:p>
+      <w:pPr>
+        <w:pStyle w:val="ListParagraph"/>
         <w:numPr>
           <w:ilvl w:val="0"/>
-          <w:numId w:val="2"/>
+          <w:numId w:val="12"/>
         </w:numPr>
         <w:spacing w:before="100" w:beforeAutospacing="1" w:after="100" w:afterAutospacing="1" w:line="240" w:lineRule="auto"/>
         <w:rPr>
@@ -1757,7 +2260,7 @@
           <w:szCs w:val="24"/>
           <w:lang w:eastAsia="en-IN"/>
         </w:rPr>
-        <w:t xml:space="preserve">Using </w:t>
+        <w:t xml:space="preserve">Use folium and </w:t>
       </w:r>
       <w:proofErr w:type="spellStart"/>
       <w:r>
@@ -1767,7 +2270,7 @@
           <w:szCs w:val="24"/>
           <w:lang w:eastAsia="en-IN"/>
         </w:rPr>
-        <w:t>FourSquare</w:t>
+        <w:t>geopy</w:t>
       </w:r>
       <w:proofErr w:type="spellEnd"/>
       <w:r>
@@ -1777,52 +2280,15 @@
           <w:szCs w:val="24"/>
           <w:lang w:eastAsia="en-IN"/>
         </w:rPr>
-        <w:t xml:space="preserve"> </w:t>
-      </w:r>
-      <w:proofErr w:type="gramStart"/>
-      <w:r>
-        <w:rPr>
-          <w:rFonts w:ascii="Times New Roman" w:eastAsia="Times New Roman" w:hAnsi="Times New Roman" w:cs="Times New Roman"/>
-          <w:sz w:val="24"/>
-          <w:szCs w:val="24"/>
-          <w:lang w:eastAsia="en-IN"/>
-        </w:rPr>
-        <w:t>API</w:t>
-      </w:r>
-      <w:proofErr w:type="gramEnd"/>
-      <w:r>
-        <w:rPr>
-          <w:rFonts w:ascii="Times New Roman" w:eastAsia="Times New Roman" w:hAnsi="Times New Roman" w:cs="Times New Roman"/>
-          <w:sz w:val="24"/>
-          <w:szCs w:val="24"/>
-          <w:lang w:eastAsia="en-IN"/>
-        </w:rPr>
-        <w:t xml:space="preserve"> we will find all venues for each </w:t>
-      </w:r>
-      <w:r>
-        <w:rPr>
-          <w:rFonts w:ascii="Times New Roman" w:eastAsia="Times New Roman" w:hAnsi="Times New Roman" w:cs="Times New Roman"/>
-          <w:sz w:val="24"/>
-          <w:szCs w:val="24"/>
-          <w:lang w:eastAsia="en-IN"/>
-        </w:rPr>
-        <w:t>neighbourhood</w:t>
-      </w:r>
-      <w:r>
-        <w:rPr>
-          <w:rFonts w:ascii="Times New Roman" w:eastAsia="Times New Roman" w:hAnsi="Times New Roman" w:cs="Times New Roman"/>
-          <w:sz w:val="24"/>
-          <w:szCs w:val="24"/>
-          <w:lang w:eastAsia="en-IN"/>
-        </w:rPr>
-        <w:t>.</w:t>
-      </w:r>
-    </w:p>
-    <w:p>
-      <w:pPr>
+        <w:t xml:space="preserve"> to create the map of Toronto</w:t>
+      </w:r>
+    </w:p>
+    <w:p>
+      <w:pPr>
+        <w:pStyle w:val="ListParagraph"/>
         <w:numPr>
           <w:ilvl w:val="0"/>
-          <w:numId w:val="2"/>
+          <w:numId w:val="12"/>
         </w:numPr>
         <w:spacing w:before="100" w:beforeAutospacing="1" w:after="100" w:afterAutospacing="1" w:line="240" w:lineRule="auto"/>
         <w:rPr>
@@ -1839,24 +2305,42 @@
           <w:szCs w:val="24"/>
           <w:lang w:eastAsia="en-IN"/>
         </w:rPr>
-        <w:lastRenderedPageBreak/>
-        <w:t>Find different venues for each neighbourhood and list 10 most common venues</w:t>
-      </w:r>
-      <w:r>
-        <w:rPr>
-          <w:rFonts w:ascii="Times New Roman" w:eastAsia="Times New Roman" w:hAnsi="Times New Roman" w:cs="Times New Roman"/>
-          <w:sz w:val="24"/>
-          <w:szCs w:val="24"/>
-          <w:lang w:eastAsia="en-IN"/>
-        </w:rPr>
-        <w:t>.</w:t>
-      </w:r>
-    </w:p>
-    <w:p>
-      <w:pPr>
+        <w:t xml:space="preserve">Define </w:t>
+      </w:r>
+      <w:r>
+        <w:rPr>
+          <w:rFonts w:ascii="Times New Roman" w:eastAsia="Times New Roman" w:hAnsi="Times New Roman" w:cs="Times New Roman"/>
+          <w:sz w:val="24"/>
+          <w:szCs w:val="24"/>
+          <w:lang w:eastAsia="en-IN"/>
+        </w:rPr>
+        <w:t xml:space="preserve">Foursquare credentials to </w:t>
+      </w:r>
+      <w:r>
+        <w:rPr>
+          <w:rFonts w:ascii="Times New Roman" w:eastAsia="Times New Roman" w:hAnsi="Times New Roman" w:cs="Times New Roman"/>
+          <w:sz w:val="24"/>
+          <w:szCs w:val="24"/>
+          <w:lang w:eastAsia="en-IN"/>
+        </w:rPr>
+        <w:t xml:space="preserve">explore the </w:t>
+      </w:r>
+      <w:r>
+        <w:rPr>
+          <w:rFonts w:ascii="Times New Roman" w:eastAsia="Times New Roman" w:hAnsi="Times New Roman" w:cs="Times New Roman"/>
+          <w:sz w:val="24"/>
+          <w:szCs w:val="24"/>
+          <w:lang w:eastAsia="en-IN"/>
+        </w:rPr>
+        <w:t>data for each neighbourhood.</w:t>
+      </w:r>
+    </w:p>
+    <w:p>
+      <w:pPr>
+        <w:pStyle w:val="ListParagraph"/>
         <w:numPr>
           <w:ilvl w:val="0"/>
-          <w:numId w:val="2"/>
+          <w:numId w:val="12"/>
         </w:numPr>
         <w:spacing w:before="100" w:beforeAutospacing="1" w:after="100" w:afterAutospacing="1" w:line="240" w:lineRule="auto"/>
         <w:rPr>
@@ -1873,70 +2357,24 @@
           <w:szCs w:val="24"/>
           <w:lang w:eastAsia="en-IN"/>
         </w:rPr>
-        <w:t>Find rating</w:t>
-      </w:r>
-      <w:r>
-        <w:rPr>
-          <w:rFonts w:ascii="Times New Roman" w:eastAsia="Times New Roman" w:hAnsi="Times New Roman" w:cs="Times New Roman"/>
-          <w:sz w:val="24"/>
-          <w:szCs w:val="24"/>
-          <w:lang w:eastAsia="en-IN"/>
-        </w:rPr>
-        <w:t>s</w:t>
-      </w:r>
-      <w:r>
-        <w:rPr>
-          <w:rFonts w:ascii="Times New Roman" w:eastAsia="Times New Roman" w:hAnsi="Times New Roman" w:cs="Times New Roman"/>
-          <w:sz w:val="24"/>
-          <w:szCs w:val="24"/>
-          <w:lang w:eastAsia="en-IN"/>
-        </w:rPr>
-        <w:t xml:space="preserve">, tips and like count for each </w:t>
-      </w:r>
-      <w:r>
-        <w:rPr>
-          <w:rFonts w:ascii="Times New Roman" w:eastAsia="Times New Roman" w:hAnsi="Times New Roman" w:cs="Times New Roman"/>
-          <w:sz w:val="24"/>
-          <w:szCs w:val="24"/>
-          <w:lang w:eastAsia="en-IN"/>
-        </w:rPr>
-        <w:t xml:space="preserve">venue </w:t>
-      </w:r>
-      <w:r>
-        <w:rPr>
-          <w:rFonts w:ascii="Times New Roman" w:eastAsia="Times New Roman" w:hAnsi="Times New Roman" w:cs="Times New Roman"/>
-          <w:sz w:val="24"/>
-          <w:szCs w:val="24"/>
-          <w:lang w:eastAsia="en-IN"/>
-        </w:rPr>
-        <w:t xml:space="preserve">using </w:t>
-      </w:r>
-      <w:proofErr w:type="spellStart"/>
-      <w:r>
-        <w:rPr>
-          <w:rFonts w:ascii="Times New Roman" w:eastAsia="Times New Roman" w:hAnsi="Times New Roman" w:cs="Times New Roman"/>
-          <w:sz w:val="24"/>
-          <w:szCs w:val="24"/>
-          <w:lang w:eastAsia="en-IN"/>
-        </w:rPr>
-        <w:t>FourSquare</w:t>
-      </w:r>
-      <w:proofErr w:type="spellEnd"/>
-      <w:r>
-        <w:rPr>
-          <w:rFonts w:ascii="Times New Roman" w:eastAsia="Times New Roman" w:hAnsi="Times New Roman" w:cs="Times New Roman"/>
-          <w:sz w:val="24"/>
-          <w:szCs w:val="24"/>
-          <w:lang w:eastAsia="en-IN"/>
-        </w:rPr>
-        <w:t xml:space="preserve"> API.</w:t>
-      </w:r>
-    </w:p>
-    <w:p>
-      <w:pPr>
+        <w:t>Find different venues for each neighbourhood and list 10 most common venues</w:t>
+      </w:r>
+      <w:r>
+        <w:rPr>
+          <w:rFonts w:ascii="Times New Roman" w:eastAsia="Times New Roman" w:hAnsi="Times New Roman" w:cs="Times New Roman"/>
+          <w:sz w:val="24"/>
+          <w:szCs w:val="24"/>
+          <w:lang w:eastAsia="en-IN"/>
+        </w:rPr>
+        <w:t>.</w:t>
+      </w:r>
+    </w:p>
+    <w:p>
+      <w:pPr>
+        <w:pStyle w:val="ListParagraph"/>
         <w:numPr>
           <w:ilvl w:val="0"/>
-          <w:numId w:val="2"/>
+          <w:numId w:val="12"/>
         </w:numPr>
         <w:spacing w:before="100" w:beforeAutospacing="1" w:after="100" w:afterAutospacing="1" w:line="240" w:lineRule="auto"/>
         <w:rPr>
@@ -1953,41 +2391,80 @@
           <w:szCs w:val="24"/>
           <w:lang w:eastAsia="en-IN"/>
         </w:rPr>
-        <w:t>Include apartments that are close to public transport,</w:t>
-      </w:r>
-      <w:r>
-        <w:rPr>
-          <w:rFonts w:ascii="Times New Roman" w:eastAsia="Times New Roman" w:hAnsi="Times New Roman" w:cs="Times New Roman"/>
-          <w:sz w:val="24"/>
-          <w:szCs w:val="24"/>
-          <w:lang w:eastAsia="en-IN"/>
-        </w:rPr>
-        <w:t xml:space="preserve"> </w:t>
-      </w:r>
-      <w:r>
-        <w:rPr>
-          <w:rFonts w:ascii="Times New Roman" w:eastAsia="Times New Roman" w:hAnsi="Times New Roman" w:cs="Times New Roman"/>
-          <w:sz w:val="24"/>
-          <w:szCs w:val="24"/>
-          <w:lang w:eastAsia="en-IN"/>
-        </w:rPr>
-        <w:t>has at lea</w:t>
-      </w:r>
-      <w:r>
-        <w:rPr>
-          <w:rFonts w:ascii="Times New Roman" w:eastAsia="Times New Roman" w:hAnsi="Times New Roman" w:cs="Times New Roman"/>
-          <w:sz w:val="24"/>
-          <w:szCs w:val="24"/>
-          <w:lang w:eastAsia="en-IN"/>
-        </w:rPr>
-        <w:t>st 2 bedrooms.</w:t>
-      </w:r>
-    </w:p>
-    <w:p>
-      <w:pPr>
+        <w:t>Find rating</w:t>
+      </w:r>
+      <w:r>
+        <w:rPr>
+          <w:rFonts w:ascii="Times New Roman" w:eastAsia="Times New Roman" w:hAnsi="Times New Roman" w:cs="Times New Roman"/>
+          <w:sz w:val="24"/>
+          <w:szCs w:val="24"/>
+          <w:lang w:eastAsia="en-IN"/>
+        </w:rPr>
+        <w:t>s</w:t>
+      </w:r>
+      <w:r>
+        <w:rPr>
+          <w:rFonts w:ascii="Times New Roman" w:eastAsia="Times New Roman" w:hAnsi="Times New Roman" w:cs="Times New Roman"/>
+          <w:sz w:val="24"/>
+          <w:szCs w:val="24"/>
+          <w:lang w:eastAsia="en-IN"/>
+        </w:rPr>
+        <w:t xml:space="preserve">, tips and like count for each </w:t>
+      </w:r>
+      <w:r>
+        <w:rPr>
+          <w:rFonts w:ascii="Times New Roman" w:eastAsia="Times New Roman" w:hAnsi="Times New Roman" w:cs="Times New Roman"/>
+          <w:sz w:val="24"/>
+          <w:szCs w:val="24"/>
+          <w:lang w:eastAsia="en-IN"/>
+        </w:rPr>
+        <w:t xml:space="preserve">venue </w:t>
+      </w:r>
+      <w:r>
+        <w:rPr>
+          <w:rFonts w:ascii="Times New Roman" w:eastAsia="Times New Roman" w:hAnsi="Times New Roman" w:cs="Times New Roman"/>
+          <w:sz w:val="24"/>
+          <w:szCs w:val="24"/>
+          <w:lang w:eastAsia="en-IN"/>
+        </w:rPr>
+        <w:t xml:space="preserve">using </w:t>
+      </w:r>
+      <w:proofErr w:type="spellStart"/>
+      <w:r>
+        <w:rPr>
+          <w:rFonts w:ascii="Times New Roman" w:eastAsia="Times New Roman" w:hAnsi="Times New Roman" w:cs="Times New Roman"/>
+          <w:sz w:val="24"/>
+          <w:szCs w:val="24"/>
+          <w:lang w:eastAsia="en-IN"/>
+        </w:rPr>
+        <w:t>FourSquare</w:t>
+      </w:r>
+      <w:proofErr w:type="spellEnd"/>
+      <w:r>
+        <w:rPr>
+          <w:rFonts w:ascii="Times New Roman" w:eastAsia="Times New Roman" w:hAnsi="Times New Roman" w:cs="Times New Roman"/>
+          <w:sz w:val="24"/>
+          <w:szCs w:val="24"/>
+          <w:lang w:eastAsia="en-IN"/>
+        </w:rPr>
+        <w:t xml:space="preserve"> API</w:t>
+      </w:r>
+      <w:r>
+        <w:rPr>
+          <w:rFonts w:ascii="Times New Roman" w:eastAsia="Times New Roman" w:hAnsi="Times New Roman" w:cs="Times New Roman"/>
+          <w:sz w:val="24"/>
+          <w:szCs w:val="24"/>
+          <w:lang w:eastAsia="en-IN"/>
+        </w:rPr>
+        <w:t>.</w:t>
+      </w:r>
+    </w:p>
+    <w:p>
+      <w:pPr>
+        <w:pStyle w:val="ListParagraph"/>
         <w:numPr>
           <w:ilvl w:val="0"/>
-          <w:numId w:val="2"/>
+          <w:numId w:val="12"/>
         </w:numPr>
         <w:spacing w:before="100" w:beforeAutospacing="1" w:after="100" w:afterAutospacing="1" w:line="240" w:lineRule="auto"/>
         <w:rPr>
@@ -2004,14 +2481,15 @@
           <w:szCs w:val="24"/>
           <w:lang w:eastAsia="en-IN"/>
         </w:rPr>
-        <w:t>Show the average rent price of each apartment.</w:t>
-      </w:r>
-    </w:p>
-    <w:p>
-      <w:pPr>
+        <w:t>Find ratings of apartment buildings.</w:t>
+      </w:r>
+    </w:p>
+    <w:p>
+      <w:pPr>
+        <w:pStyle w:val="ListParagraph"/>
         <w:numPr>
           <w:ilvl w:val="0"/>
-          <w:numId w:val="2"/>
+          <w:numId w:val="12"/>
         </w:numPr>
         <w:spacing w:before="100" w:beforeAutospacing="1" w:after="100" w:afterAutospacing="1" w:line="240" w:lineRule="auto"/>
         <w:rPr>
@@ -2028,41 +2506,128 @@
           <w:szCs w:val="24"/>
           <w:lang w:eastAsia="en-IN"/>
         </w:rPr>
-        <w:t xml:space="preserve">Visualize the </w:t>
-      </w:r>
-      <w:r>
-        <w:rPr>
-          <w:rFonts w:ascii="Times New Roman" w:eastAsia="Times New Roman" w:hAnsi="Times New Roman" w:cs="Times New Roman"/>
-          <w:sz w:val="24"/>
-          <w:szCs w:val="24"/>
-          <w:lang w:eastAsia="en-IN"/>
-        </w:rPr>
-        <w:t xml:space="preserve">different </w:t>
-      </w:r>
-      <w:r>
-        <w:rPr>
-          <w:rFonts w:ascii="Times New Roman" w:eastAsia="Times New Roman" w:hAnsi="Times New Roman" w:cs="Times New Roman"/>
-          <w:sz w:val="24"/>
-          <w:szCs w:val="24"/>
-          <w:lang w:eastAsia="en-IN"/>
-        </w:rPr>
-        <w:t>neighbourhoods</w:t>
-      </w:r>
-      <w:r>
-        <w:rPr>
-          <w:rFonts w:ascii="Times New Roman" w:eastAsia="Times New Roman" w:hAnsi="Times New Roman" w:cs="Times New Roman"/>
-          <w:sz w:val="24"/>
-          <w:szCs w:val="24"/>
-          <w:lang w:eastAsia="en-IN"/>
-        </w:rPr>
-        <w:t xml:space="preserve"> using folium library(python)</w:t>
-      </w:r>
-    </w:p>
-    <w:p>
-      <w:pPr>
+        <w:t>Include apartments that are close to public transport,</w:t>
+      </w:r>
+      <w:r>
+        <w:rPr>
+          <w:rFonts w:ascii="Times New Roman" w:eastAsia="Times New Roman" w:hAnsi="Times New Roman" w:cs="Times New Roman"/>
+          <w:sz w:val="24"/>
+          <w:szCs w:val="24"/>
+          <w:lang w:eastAsia="en-IN"/>
+        </w:rPr>
+        <w:t xml:space="preserve"> </w:t>
+      </w:r>
+      <w:r>
+        <w:rPr>
+          <w:rFonts w:ascii="Times New Roman" w:eastAsia="Times New Roman" w:hAnsi="Times New Roman" w:cs="Times New Roman"/>
+          <w:sz w:val="24"/>
+          <w:szCs w:val="24"/>
+          <w:lang w:eastAsia="en-IN"/>
+        </w:rPr>
+        <w:t>has at lea</w:t>
+      </w:r>
+      <w:r>
+        <w:rPr>
+          <w:rFonts w:ascii="Times New Roman" w:eastAsia="Times New Roman" w:hAnsi="Times New Roman" w:cs="Times New Roman"/>
+          <w:sz w:val="24"/>
+          <w:szCs w:val="24"/>
+          <w:lang w:eastAsia="en-IN"/>
+        </w:rPr>
+        <w:t>st 2 bedrooms.</w:t>
+      </w:r>
+    </w:p>
+    <w:p>
+      <w:pPr>
+        <w:pStyle w:val="ListParagraph"/>
         <w:numPr>
           <w:ilvl w:val="0"/>
-          <w:numId w:val="2"/>
+          <w:numId w:val="12"/>
+        </w:numPr>
+        <w:spacing w:before="100" w:beforeAutospacing="1" w:after="100" w:afterAutospacing="1" w:line="240" w:lineRule="auto"/>
+        <w:rPr>
+          <w:rFonts w:ascii="Times New Roman" w:eastAsia="Times New Roman" w:hAnsi="Times New Roman" w:cs="Times New Roman"/>
+          <w:sz w:val="24"/>
+          <w:szCs w:val="24"/>
+          <w:lang w:eastAsia="en-IN"/>
+        </w:rPr>
+      </w:pPr>
+      <w:r>
+        <w:rPr>
+          <w:rFonts w:ascii="Times New Roman" w:eastAsia="Times New Roman" w:hAnsi="Times New Roman" w:cs="Times New Roman"/>
+          <w:sz w:val="24"/>
+          <w:szCs w:val="24"/>
+          <w:lang w:eastAsia="en-IN"/>
+        </w:rPr>
+        <w:t>Show the average rent price of each apartment.</w:t>
+      </w:r>
+    </w:p>
+    <w:p>
+      <w:pPr>
+        <w:pStyle w:val="ListParagraph"/>
+        <w:numPr>
+          <w:ilvl w:val="0"/>
+          <w:numId w:val="12"/>
+        </w:numPr>
+        <w:spacing w:before="100" w:beforeAutospacing="1" w:after="100" w:afterAutospacing="1" w:line="240" w:lineRule="auto"/>
+        <w:rPr>
+          <w:rFonts w:ascii="Times New Roman" w:eastAsia="Times New Roman" w:hAnsi="Times New Roman" w:cs="Times New Roman"/>
+          <w:sz w:val="24"/>
+          <w:szCs w:val="24"/>
+          <w:lang w:eastAsia="en-IN"/>
+        </w:rPr>
+      </w:pPr>
+      <w:r>
+        <w:rPr>
+          <w:rFonts w:ascii="Times New Roman" w:eastAsia="Times New Roman" w:hAnsi="Times New Roman" w:cs="Times New Roman"/>
+          <w:sz w:val="24"/>
+          <w:szCs w:val="24"/>
+          <w:lang w:eastAsia="en-IN"/>
+        </w:rPr>
+        <w:t xml:space="preserve">Visualize the </w:t>
+      </w:r>
+      <w:r>
+        <w:rPr>
+          <w:rFonts w:ascii="Times New Roman" w:eastAsia="Times New Roman" w:hAnsi="Times New Roman" w:cs="Times New Roman"/>
+          <w:sz w:val="24"/>
+          <w:szCs w:val="24"/>
+          <w:lang w:eastAsia="en-IN"/>
+        </w:rPr>
+        <w:t xml:space="preserve">different </w:t>
+      </w:r>
+      <w:r>
+        <w:rPr>
+          <w:rFonts w:ascii="Times New Roman" w:eastAsia="Times New Roman" w:hAnsi="Times New Roman" w:cs="Times New Roman"/>
+          <w:sz w:val="24"/>
+          <w:szCs w:val="24"/>
+          <w:lang w:eastAsia="en-IN"/>
+        </w:rPr>
+        <w:t>neighbourhoods</w:t>
+      </w:r>
+      <w:r>
+        <w:rPr>
+          <w:rFonts w:ascii="Times New Roman" w:eastAsia="Times New Roman" w:hAnsi="Times New Roman" w:cs="Times New Roman"/>
+          <w:sz w:val="24"/>
+          <w:szCs w:val="24"/>
+          <w:lang w:eastAsia="en-IN"/>
+        </w:rPr>
+        <w:t xml:space="preserve"> using folium library(python)</w:t>
+      </w:r>
+      <w:r>
+        <w:rPr>
+          <w:rFonts w:ascii="Times New Roman" w:eastAsia="Times New Roman" w:hAnsi="Times New Roman" w:cs="Times New Roman"/>
+          <w:sz w:val="24"/>
+          <w:szCs w:val="24"/>
+          <w:lang w:eastAsia="en-IN"/>
+        </w:rPr>
+        <w:t>.</w:t>
+      </w:r>
+    </w:p>
+    <w:p>
+      <w:pPr>
+        <w:pStyle w:val="ListParagraph"/>
+        <w:numPr>
+          <w:ilvl w:val="0"/>
+          <w:numId w:val="12"/>
         </w:numPr>
         <w:spacing w:before="100" w:beforeAutospacing="1" w:after="100" w:afterAutospacing="1" w:line="240" w:lineRule="auto"/>
         <w:rPr>
@@ -2256,7 +2821,25 @@
           <w:szCs w:val="24"/>
           <w:lang w:eastAsia="en-IN"/>
         </w:rPr>
-        <w:t xml:space="preserve"> to get co-ordinates of City of New York.</w:t>
+        <w:t xml:space="preserve"> to get co-ordinates of City of </w:t>
+      </w:r>
+      <w:r>
+        <w:rPr>
+          <w:rFonts w:ascii="Times New Roman" w:eastAsia="Times New Roman" w:hAnsi="Times New Roman" w:cs="Times New Roman"/>
+          <w:sz w:val="24"/>
+          <w:szCs w:val="24"/>
+          <w:lang w:eastAsia="en-IN"/>
+        </w:rPr>
+        <w:t>Toronto</w:t>
+      </w:r>
+      <w:r>
+        <w:rPr>
+          <w:rFonts w:ascii="Times New Roman" w:eastAsia="Times New Roman" w:hAnsi="Times New Roman" w:cs="Times New Roman"/>
+          <w:sz w:val="24"/>
+          <w:szCs w:val="24"/>
+          <w:lang w:eastAsia="en-IN"/>
+        </w:rPr>
+        <w:t>.</w:t>
       </w:r>
     </w:p>
     <w:p>
@@ -2309,8 +2892,6 @@
     </w:p>
     <w:p>
       <w:pPr>
-        <w:spacing w:before="100" w:beforeAutospacing="1" w:after="100" w:afterAutospacing="1" w:line="240" w:lineRule="auto"/>
-        <w:outlineLvl w:val="2"/>
         <w:rPr>
           <w:rFonts w:ascii="Times New Roman" w:eastAsia="Times New Roman" w:hAnsi="Times New Roman" w:cs="Times New Roman"/>
           <w:b/>
@@ -2329,9 +2910,13 @@
           <w:szCs w:val="27"/>
           <w:lang w:eastAsia="en-IN"/>
         </w:rPr>
-        <w:t>Benefits of the above solution</w:t>
-      </w:r>
-      <w:r>
+        <w:br w:type="page"/>
+      </w:r>
+    </w:p>
+    <w:p>
+      <w:pPr>
+        <w:spacing w:before="100" w:beforeAutospacing="1" w:after="100" w:afterAutospacing="1" w:line="240" w:lineRule="auto"/>
+        <w:outlineLvl w:val="2"/>
         <w:rPr>
           <w:rFonts w:ascii="Times New Roman" w:eastAsia="Times New Roman" w:hAnsi="Times New Roman" w:cs="Times New Roman"/>
           <w:b/>
@@ -2340,13 +2925,10 @@
           <w:szCs w:val="27"/>
           <w:lang w:eastAsia="en-IN"/>
         </w:rPr>
-        <w:t xml:space="preserve"> </w:t>
-      </w:r>
-    </w:p>
-    <w:p>
-      <w:pPr>
-        <w:spacing w:before="100" w:beforeAutospacing="1" w:after="100" w:afterAutospacing="1" w:line="240" w:lineRule="auto"/>
-        <w:outlineLvl w:val="2"/>
+      </w:pPr>
+      <w:bookmarkStart w:id="0" w:name="_GoBack"/>
+      <w:bookmarkEnd w:id="0"/>
+      <w:r>
         <w:rPr>
           <w:rFonts w:ascii="Times New Roman" w:eastAsia="Times New Roman" w:hAnsi="Times New Roman" w:cs="Times New Roman"/>
           <w:b/>
@@ -2355,24 +2937,8 @@
           <w:szCs w:val="27"/>
           <w:lang w:eastAsia="en-IN"/>
         </w:rPr>
-      </w:pPr>
-      <w:r>
-        <w:rPr>
-          <w:rFonts w:ascii="Times New Roman" w:eastAsia="Times New Roman" w:hAnsi="Times New Roman" w:cs="Times New Roman"/>
-          <w:sz w:val="24"/>
-          <w:szCs w:val="24"/>
-          <w:lang w:eastAsia="en-IN"/>
-        </w:rPr>
-        <w:t xml:space="preserve">The solution above will provide answers to the </w:t>
-      </w:r>
-      <w:r>
-        <w:rPr>
-          <w:rFonts w:ascii="Times New Roman" w:eastAsia="Times New Roman" w:hAnsi="Times New Roman" w:cs="Times New Roman"/>
-          <w:sz w:val="24"/>
-          <w:szCs w:val="24"/>
-          <w:lang w:eastAsia="en-IN"/>
-        </w:rPr>
-        <w:t>below questions that every prospective tenant looks for when searching for an apartment</w:t>
+        <w:lastRenderedPageBreak/>
+        <w:t>Benefits of the above solution</w:t>
       </w:r>
       <w:r>
         <w:rPr>
@@ -2383,6 +2949,49 @@
           <w:szCs w:val="27"/>
           <w:lang w:eastAsia="en-IN"/>
         </w:rPr>
+        <w:t xml:space="preserve"> </w:t>
+      </w:r>
+    </w:p>
+    <w:p>
+      <w:pPr>
+        <w:spacing w:before="100" w:beforeAutospacing="1" w:after="100" w:afterAutospacing="1" w:line="240" w:lineRule="auto"/>
+        <w:outlineLvl w:val="2"/>
+        <w:rPr>
+          <w:rFonts w:ascii="Times New Roman" w:eastAsia="Times New Roman" w:hAnsi="Times New Roman" w:cs="Times New Roman"/>
+          <w:b/>
+          <w:bCs/>
+          <w:sz w:val="27"/>
+          <w:szCs w:val="27"/>
+          <w:lang w:eastAsia="en-IN"/>
+        </w:rPr>
+      </w:pPr>
+      <w:r>
+        <w:rPr>
+          <w:rFonts w:ascii="Times New Roman" w:eastAsia="Times New Roman" w:hAnsi="Times New Roman" w:cs="Times New Roman"/>
+          <w:sz w:val="24"/>
+          <w:szCs w:val="24"/>
+          <w:lang w:eastAsia="en-IN"/>
+        </w:rPr>
+        <w:t xml:space="preserve">The solution above will provide answers to the </w:t>
+      </w:r>
+      <w:r>
+        <w:rPr>
+          <w:rFonts w:ascii="Times New Roman" w:eastAsia="Times New Roman" w:hAnsi="Times New Roman" w:cs="Times New Roman"/>
+          <w:sz w:val="24"/>
+          <w:szCs w:val="24"/>
+          <w:lang w:eastAsia="en-IN"/>
+        </w:rPr>
+        <w:t>below questions that every prospective tenant looks for when searching for an apartment</w:t>
+      </w:r>
+      <w:r>
+        <w:rPr>
+          <w:rFonts w:ascii="Times New Roman" w:eastAsia="Times New Roman" w:hAnsi="Times New Roman" w:cs="Times New Roman"/>
+          <w:b/>
+          <w:bCs/>
+          <w:sz w:val="27"/>
+          <w:szCs w:val="27"/>
+          <w:lang w:eastAsia="en-IN"/>
+        </w:rPr>
         <w:t>.</w:t>
       </w:r>
     </w:p>
@@ -2416,7 +3025,25 @@
           <w:szCs w:val="24"/>
           <w:lang w:eastAsia="en-IN"/>
         </w:rPr>
-        <w:t>apartments?</w:t>
+        <w:t>apartments</w:t>
+      </w:r>
+      <w:r>
+        <w:rPr>
+          <w:rFonts w:ascii="Times New Roman" w:eastAsia="Times New Roman" w:hAnsi="Times New Roman" w:cs="Times New Roman"/>
+          <w:sz w:val="24"/>
+          <w:szCs w:val="24"/>
+          <w:lang w:eastAsia="en-IN"/>
+        </w:rPr>
+        <w:t xml:space="preserve"> and in different neighbourhoods</w:t>
+      </w:r>
+      <w:r>
+        <w:rPr>
+          <w:rFonts w:ascii="Times New Roman" w:eastAsia="Times New Roman" w:hAnsi="Times New Roman" w:cs="Times New Roman"/>
+          <w:sz w:val="24"/>
+          <w:szCs w:val="24"/>
+          <w:lang w:eastAsia="en-IN"/>
+        </w:rPr>
+        <w:t>?</w:t>
       </w:r>
     </w:p>
     <w:p>
@@ -2568,18 +3195,6 @@
         </w:rPr>
         <w:t>building?</w:t>
       </w:r>
-    </w:p>
-    <w:p>
-      <w:pPr>
-        <w:spacing w:before="100" w:beforeAutospacing="1" w:after="100" w:afterAutospacing="1" w:line="240" w:lineRule="auto"/>
-        <w:ind w:left="360"/>
-        <w:rPr>
-          <w:rFonts w:ascii="Times New Roman" w:eastAsia="Times New Roman" w:hAnsi="Times New Roman" w:cs="Times New Roman"/>
-          <w:sz w:val="24"/>
-          <w:szCs w:val="24"/>
-          <w:lang w:eastAsia="en-IN"/>
-        </w:rPr>
-      </w:pPr>
     </w:p>
     <w:p/>
     <w:sectPr>
@@ -2777,6 +3392,95 @@
     </w:lvl>
   </w:abstractNum>
   <w:abstractNum w:abstractNumId="2" w15:restartNumberingAfterBreak="0">
+    <w:nsid w:val="25253DEF"/>
+    <w:multiLevelType w:val="hybridMultilevel"/>
+    <w:tmpl w:val="8E60717A"/>
+    <w:lvl w:ilvl="0" w:tplc="4009000F">
+      <w:start w:val="1"/>
+      <w:numFmt w:val="decimal"/>
+      <w:lvlText w:val="%1."/>
+      <w:lvlJc w:val="left"/>
+      <w:pPr>
+        <w:ind w:left="720" w:hanging="360"/>
+      </w:pPr>
+      <w:rPr>
+        <w:rFonts w:hint="default"/>
+      </w:rPr>
+    </w:lvl>
+    <w:lvl w:ilvl="1" w:tplc="40090019" w:tentative="1">
+      <w:start w:val="1"/>
+      <w:numFmt w:val="lowerLetter"/>
+      <w:lvlText w:val="%2."/>
+      <w:lvlJc w:val="left"/>
+      <w:pPr>
+        <w:ind w:left="1440" w:hanging="360"/>
+      </w:pPr>
+    </w:lvl>
+    <w:lvl w:ilvl="2" w:tplc="4009001B" w:tentative="1">
+      <w:start w:val="1"/>
+      <w:numFmt w:val="lowerRoman"/>
+      <w:lvlText w:val="%3."/>
+      <w:lvlJc w:val="right"/>
+      <w:pPr>
+        <w:ind w:left="2160" w:hanging="180"/>
+      </w:pPr>
+    </w:lvl>
+    <w:lvl w:ilvl="3" w:tplc="4009000F" w:tentative="1">
+      <w:start w:val="1"/>
+      <w:numFmt w:val="decimal"/>
+      <w:lvlText w:val="%4."/>
+      <w:lvlJc w:val="left"/>
+      <w:pPr>
+        <w:ind w:left="2880" w:hanging="360"/>
+      </w:pPr>
+    </w:lvl>
+    <w:lvl w:ilvl="4" w:tplc="40090019" w:tentative="1">
+      <w:start w:val="1"/>
+      <w:numFmt w:val="lowerLetter"/>
+      <w:lvlText w:val="%5."/>
+      <w:lvlJc w:val="left"/>
+      <w:pPr>
+        <w:ind w:left="3600" w:hanging="360"/>
+      </w:pPr>
+    </w:lvl>
+    <w:lvl w:ilvl="5" w:tplc="4009001B" w:tentative="1">
+      <w:start w:val="1"/>
+      <w:numFmt w:val="lowerRoman"/>
+      <w:lvlText w:val="%6."/>
+      <w:lvlJc w:val="right"/>
+      <w:pPr>
+        <w:ind w:left="4320" w:hanging="180"/>
+      </w:pPr>
+    </w:lvl>
+    <w:lvl w:ilvl="6" w:tplc="4009000F" w:tentative="1">
+      <w:start w:val="1"/>
+      <w:numFmt w:val="decimal"/>
+      <w:lvlText w:val="%7."/>
+      <w:lvlJc w:val="left"/>
+      <w:pPr>
+        <w:ind w:left="5040" w:hanging="360"/>
+      </w:pPr>
+    </w:lvl>
+    <w:lvl w:ilvl="7" w:tplc="40090019" w:tentative="1">
+      <w:start w:val="1"/>
+      <w:numFmt w:val="lowerLetter"/>
+      <w:lvlText w:val="%8."/>
+      <w:lvlJc w:val="left"/>
+      <w:pPr>
+        <w:ind w:left="5760" w:hanging="360"/>
+      </w:pPr>
+    </w:lvl>
+    <w:lvl w:ilvl="8" w:tplc="4009001B" w:tentative="1">
+      <w:start w:val="1"/>
+      <w:numFmt w:val="lowerRoman"/>
+      <w:lvlText w:val="%9."/>
+      <w:lvlJc w:val="right"/>
+      <w:pPr>
+        <w:ind w:left="6480" w:hanging="180"/>
+      </w:pPr>
+    </w:lvl>
+  </w:abstractNum>
+  <w:abstractNum w:abstractNumId="3" w15:restartNumberingAfterBreak="0">
     <w:nsid w:val="2C00384D"/>
     <w:multiLevelType w:val="hybridMultilevel"/>
     <w:tmpl w:val="220CAFEA"/>
@@ -2889,7 +3593,7 @@
       </w:rPr>
     </w:lvl>
   </w:abstractNum>
-  <w:abstractNum w:abstractNumId="3" w15:restartNumberingAfterBreak="0">
+  <w:abstractNum w:abstractNumId="4" w15:restartNumberingAfterBreak="0">
     <w:nsid w:val="38AC672B"/>
     <w:multiLevelType w:val="hybridMultilevel"/>
     <w:tmpl w:val="59A229C0"/>
@@ -3002,7 +3706,7 @@
       </w:rPr>
     </w:lvl>
   </w:abstractNum>
-  <w:abstractNum w:abstractNumId="4" w15:restartNumberingAfterBreak="0">
+  <w:abstractNum w:abstractNumId="5" w15:restartNumberingAfterBreak="0">
     <w:nsid w:val="47E73579"/>
     <w:multiLevelType w:val="hybridMultilevel"/>
     <w:tmpl w:val="6108E382"/>
@@ -3115,7 +3819,7 @@
       </w:rPr>
     </w:lvl>
   </w:abstractNum>
-  <w:abstractNum w:abstractNumId="5" w15:restartNumberingAfterBreak="0">
+  <w:abstractNum w:abstractNumId="6" w15:restartNumberingAfterBreak="0">
     <w:nsid w:val="4AD47772"/>
     <w:multiLevelType w:val="multilevel"/>
     <w:tmpl w:val="57BACFEC"/>
@@ -3260,7 +3964,7 @@
       </w:rPr>
     </w:lvl>
   </w:abstractNum>
-  <w:abstractNum w:abstractNumId="6" w15:restartNumberingAfterBreak="0">
+  <w:abstractNum w:abstractNumId="7" w15:restartNumberingAfterBreak="0">
     <w:nsid w:val="50E478B4"/>
     <w:multiLevelType w:val="multilevel"/>
     <w:tmpl w:val="A634C214"/>
@@ -3409,7 +4113,7 @@
       </w:rPr>
     </w:lvl>
   </w:abstractNum>
-  <w:abstractNum w:abstractNumId="7" w15:restartNumberingAfterBreak="0">
+  <w:abstractNum w:abstractNumId="8" w15:restartNumberingAfterBreak="0">
     <w:nsid w:val="52B66853"/>
     <w:multiLevelType w:val="hybridMultilevel"/>
     <w:tmpl w:val="123CD16C"/>
@@ -3522,7 +4226,7 @@
       </w:rPr>
     </w:lvl>
   </w:abstractNum>
-  <w:abstractNum w:abstractNumId="8" w15:restartNumberingAfterBreak="0">
+  <w:abstractNum w:abstractNumId="9" w15:restartNumberingAfterBreak="0">
     <w:nsid w:val="5D653D0A"/>
     <w:multiLevelType w:val="multilevel"/>
     <w:tmpl w:val="DACE9F3A"/>
@@ -3671,7 +4375,7 @@
       </w:rPr>
     </w:lvl>
   </w:abstractNum>
-  <w:abstractNum w:abstractNumId="9" w15:restartNumberingAfterBreak="0">
+  <w:abstractNum w:abstractNumId="10" w15:restartNumberingAfterBreak="0">
     <w:nsid w:val="7017049C"/>
     <w:multiLevelType w:val="hybridMultilevel"/>
     <w:tmpl w:val="20829ABC"/>
@@ -3784,7 +4488,7 @@
       </w:rPr>
     </w:lvl>
   </w:abstractNum>
-  <w:abstractNum w:abstractNumId="10" w15:restartNumberingAfterBreak="0">
+  <w:abstractNum w:abstractNumId="11" w15:restartNumberingAfterBreak="0">
     <w:nsid w:val="744135DB"/>
     <w:multiLevelType w:val="multilevel"/>
     <w:tmpl w:val="972CE9A6"/>
@@ -3933,10 +4637,10 @@
       </w:rPr>
     </w:lvl>
   </w:abstractNum>
-  <w:abstractNum w:abstractNumId="11" w15:restartNumberingAfterBreak="0">
+  <w:abstractNum w:abstractNumId="12" w15:restartNumberingAfterBreak="0">
     <w:nsid w:val="7ED20A47"/>
     <w:multiLevelType w:val="hybridMultilevel"/>
-    <w:tmpl w:val="D34C9304"/>
+    <w:tmpl w:val="06007C76"/>
     <w:lvl w:ilvl="0" w:tplc="04090001">
       <w:start w:val="1"/>
       <w:numFmt w:val="bullet"/>
@@ -4047,28 +4751,28 @@
     </w:lvl>
   </w:abstractNum>
   <w:num w:numId="1">
+    <w:abstractNumId w:val="6"/>
+  </w:num>
+  <w:num w:numId="2">
+    <w:abstractNumId w:val="9"/>
+  </w:num>
+  <w:num w:numId="3">
+    <w:abstractNumId w:val="7"/>
+  </w:num>
+  <w:num w:numId="4">
+    <w:abstractNumId w:val="11"/>
+  </w:num>
+  <w:num w:numId="5">
     <w:abstractNumId w:val="5"/>
   </w:num>
-  <w:num w:numId="2">
-    <w:abstractNumId w:val="8"/>
-  </w:num>
-  <w:num w:numId="3">
-    <w:abstractNumId w:val="6"/>
-  </w:num>
-  <w:num w:numId="4">
+  <w:num w:numId="6">
     <w:abstractNumId w:val="10"/>
   </w:num>
-  <w:num w:numId="5">
+  <w:num w:numId="7">
     <w:abstractNumId w:val="4"/>
   </w:num>
-  <w:num w:numId="6">
-    <w:abstractNumId w:val="9"/>
-  </w:num>
-  <w:num w:numId="7">
-    <w:abstractNumId w:val="3"/>
-  </w:num>
   <w:num w:numId="8">
-    <w:abstractNumId w:val="7"/>
+    <w:abstractNumId w:val="8"/>
   </w:num>
   <w:num w:numId="9">
     <w:abstractNumId w:val="0"/>
@@ -4077,10 +4781,13 @@
     <w:abstractNumId w:val="1"/>
   </w:num>
   <w:num w:numId="11">
-    <w:abstractNumId w:val="2"/>
+    <w:abstractNumId w:val="3"/>
   </w:num>
   <w:num w:numId="12">
-    <w:abstractNumId w:val="11"/>
+    <w:abstractNumId w:val="12"/>
+  </w:num>
+  <w:num w:numId="13">
+    <w:abstractNumId w:val="2"/>
   </w:num>
 </w:numbering>
 </file>
@@ -4943,21 +5650,6 @@
 </file>
 
 <file path=customXml/item1.xml><?xml version="1.0" encoding="utf-8"?>
-<p:properties xmlns:p="http://schemas.microsoft.com/office/2006/metadata/properties" xmlns:xsi="http://www.w3.org/2001/XMLSchema-instance" xmlns:pc="http://schemas.microsoft.com/office/infopath/2007/PartnerControls">
-  <documentManagement/>
-</p:properties>
-</file>
-
-<file path=customXml/item2.xml><?xml version="1.0" encoding="utf-8"?>
-<?mso-contentType ?>
-<FormTemplates xmlns="http://schemas.microsoft.com/sharepoint/v3/contenttype/forms">
-  <Display>DocumentLibraryForm</Display>
-  <Edit>DocumentLibraryForm</Edit>
-  <New>DocumentLibraryForm</New>
-</FormTemplates>
-</file>
-
-<file path=customXml/item3.xml><?xml version="1.0" encoding="utf-8"?>
 <ct:contentTypeSchema xmlns:ct="http://schemas.microsoft.com/office/2006/metadata/contentType" xmlns:ma="http://schemas.microsoft.com/office/2006/metadata/properties/metaAttributes" ct:_="" ma:_="" ma:contentTypeName="Document" ma:contentTypeID="0x01010089BBCB3C4B701B4DA2805B1201945B5B" ma:contentTypeVersion="0" ma:contentTypeDescription="Create a new document." ma:contentTypeScope="" ma:versionID="1a4f6ade5474e1da83544724992e149d">
   <xsd:schema xmlns:xsd="http://www.w3.org/2001/XMLSchema" xmlns:xs="http://www.w3.org/2001/XMLSchema" xmlns:p="http://schemas.microsoft.com/office/2006/metadata/properties" targetNamespace="http://schemas.microsoft.com/office/2006/metadata/properties" ma:root="true" ma:fieldsID="c2f743d431efc9cf880b44f4c8d75935">
     <xsd:element name="properties">
@@ -5071,17 +5763,33 @@
 </ct:contentTypeSchema>
 </file>
 
+<file path=customXml/item2.xml><?xml version="1.0" encoding="utf-8"?>
+<?mso-contentType ?>
+<FormTemplates xmlns="http://schemas.microsoft.com/sharepoint/v3/contenttype/forms">
+  <Display>DocumentLibraryForm</Display>
+  <Edit>DocumentLibraryForm</Edit>
+  <New>DocumentLibraryForm</New>
+</FormTemplates>
+</file>
+
+<file path=customXml/item3.xml><?xml version="1.0" encoding="utf-8"?>
+<p:properties xmlns:p="http://schemas.microsoft.com/office/2006/metadata/properties" xmlns:xsi="http://www.w3.org/2001/XMLSchema-instance" xmlns:pc="http://schemas.microsoft.com/office/infopath/2007/PartnerControls">
+  <documentManagement/>
+</p:properties>
+</file>
+
 <file path=customXml/itemProps1.xml><?xml version="1.0" encoding="utf-8"?>
-<ds:datastoreItem xmlns:ds="http://schemas.openxmlformats.org/officeDocument/2006/customXml" ds:itemID="{B5788B11-3B34-4E4F-ACA7-98BCF1ECFB37}">
+<ds:datastoreItem xmlns:ds="http://schemas.openxmlformats.org/officeDocument/2006/customXml" ds:itemID="{EE19CA30-5FDB-4659-94F8-EC4E77ECA57B}">
   <ds:schemaRefs>
-    <ds:schemaRef ds:uri="http://schemas.microsoft.com/office/2006/documentManagement/types"/>
-    <ds:schemaRef ds:uri="http://www.w3.org/XML/1998/namespace"/>
+    <ds:schemaRef ds:uri="http://schemas.microsoft.com/office/2006/metadata/contentType"/>
+    <ds:schemaRef ds:uri="http://schemas.microsoft.com/office/2006/metadata/properties/metaAttributes"/>
+    <ds:schemaRef ds:uri="http://www.w3.org/2001/XMLSchema"/>
     <ds:schemaRef ds:uri="http://schemas.microsoft.com/office/2006/metadata/properties"/>
+    <ds:schemaRef ds:uri="http://schemas.openxmlformats.org/package/2006/metadata/core-properties"/>
+    <ds:schemaRef ds:uri="http://purl.org/dc/elements/1.1/"/>
+    <ds:schemaRef ds:uri="http://purl.org/dc/terms/"/>
+    <ds:schemaRef ds:uri="http://schemas.microsoft.com/internal/obd"/>
     <ds:schemaRef ds:uri="http://schemas.microsoft.com/office/infopath/2007/PartnerControls"/>
-    <ds:schemaRef ds:uri="http://purl.org/dc/dcmitype/"/>
-    <ds:schemaRef ds:uri="http://purl.org/dc/elements/1.1/"/>
-    <ds:schemaRef ds:uri="http://schemas.openxmlformats.org/package/2006/metadata/core-properties"/>
-    <ds:schemaRef ds:uri="http://purl.org/dc/terms/"/>
   </ds:schemaRefs>
 </ds:datastoreItem>
 </file>
@@ -5095,16 +5803,9 @@
 </file>
 
 <file path=customXml/itemProps3.xml><?xml version="1.0" encoding="utf-8"?>
-<ds:datastoreItem xmlns:ds="http://schemas.openxmlformats.org/officeDocument/2006/customXml" ds:itemID="{EE19CA30-5FDB-4659-94F8-EC4E77ECA57B}">
+<ds:datastoreItem xmlns:ds="http://schemas.openxmlformats.org/officeDocument/2006/customXml" ds:itemID="{B5788B11-3B34-4E4F-ACA7-98BCF1ECFB37}">
   <ds:schemaRefs>
-    <ds:schemaRef ds:uri="http://schemas.microsoft.com/office/2006/metadata/contentType"/>
-    <ds:schemaRef ds:uri="http://schemas.microsoft.com/office/2006/metadata/properties/metaAttributes"/>
-    <ds:schemaRef ds:uri="http://www.w3.org/2001/XMLSchema"/>
     <ds:schemaRef ds:uri="http://schemas.microsoft.com/office/2006/metadata/properties"/>
-    <ds:schemaRef ds:uri="http://schemas.openxmlformats.org/package/2006/metadata/core-properties"/>
-    <ds:schemaRef ds:uri="http://purl.org/dc/elements/1.1/"/>
-    <ds:schemaRef ds:uri="http://purl.org/dc/terms/"/>
-    <ds:schemaRef ds:uri="http://schemas.microsoft.com/internal/obd"/>
     <ds:schemaRef ds:uri="http://schemas.microsoft.com/office/infopath/2007/PartnerControls"/>
   </ds:schemaRefs>
 </ds:datastoreItem>

</xml_diff>